<commit_message>
Completed routing and templates
</commit_message>
<xml_diff>
--- a/Item Catalog App - Systems Design & Architecture.docx
+++ b/Item Catalog App - Systems Design & Architecture.docx
@@ -1183,8 +1183,48 @@
     <w:p>
       <w:pPr>
         <w:rPr>
+          <w:rFonts w:ascii="Arial" w:eastAsia="Times New Roman" w:hAnsi="Arial" w:cs="Arial"/>
+          <w:color w:val="000000"/>
+          <w:sz w:val="28"/>
+          <w:szCs w:val="28"/>
+          <w:lang w:eastAsia="da-DK"/>
+        </w:rPr>
+      </w:pPr>
+      <w:r>
+        <w:rPr>
+          <w:rFonts w:ascii="Arial" w:eastAsia="Times New Roman" w:hAnsi="Arial" w:cs="Arial"/>
+          <w:color w:val="000000"/>
+          <w:sz w:val="28"/>
+          <w:szCs w:val="28"/>
+          <w:lang w:eastAsia="da-DK"/>
+        </w:rPr>
+        <w:t>RESTful web App built with Python</w:t>
+      </w:r>
+      <w:r>
+        <w:rPr>
+          <w:rFonts w:ascii="Arial" w:eastAsia="Times New Roman" w:hAnsi="Arial" w:cs="Arial"/>
+          <w:color w:val="000000"/>
+          <w:sz w:val="28"/>
+          <w:szCs w:val="28"/>
+          <w:lang w:eastAsia="da-DK"/>
+        </w:rPr>
+        <w:t>,</w:t>
+      </w:r>
+      <w:r>
+        <w:rPr>
+          <w:rFonts w:ascii="Arial" w:eastAsia="Times New Roman" w:hAnsi="Arial" w:cs="Arial"/>
+          <w:color w:val="000000"/>
+          <w:sz w:val="28"/>
+          <w:szCs w:val="28"/>
+          <w:lang w:eastAsia="da-DK"/>
+        </w:rPr>
+        <w:t xml:space="preserve"> Flask, SQLAlchemy, Jinja2 and Bootstrap.</w:t>
+      </w:r>
+    </w:p>
+    <w:p>
+      <w:pPr>
+        <w:rPr>
           <w:rFonts w:ascii="Arial" w:hAnsi="Arial" w:cs="Arial"/>
-          <w:b/>
           <w:bCs/>
           <w:color w:val="000000"/>
           <w:sz w:val="28"/>
@@ -1192,35 +1232,30 @@
           <w:lang w:eastAsia="da-DK"/>
         </w:rPr>
       </w:pPr>
-      <w:r>
-        <w:rPr>
-          <w:rFonts w:ascii="Arial" w:eastAsia="Times New Roman" w:hAnsi="Arial" w:cs="Arial"/>
-          <w:color w:val="000000"/>
-          <w:sz w:val="28"/>
-          <w:szCs w:val="28"/>
-          <w:lang w:eastAsia="da-DK"/>
-        </w:rPr>
-        <w:t>RESTful web App on Flask framework with</w:t>
-      </w:r>
-      <w:r>
-        <w:rPr>
-          <w:rFonts w:ascii="Arial" w:eastAsia="Times New Roman" w:hAnsi="Arial" w:cs="Arial"/>
-          <w:color w:val="000000"/>
-          <w:sz w:val="28"/>
-          <w:szCs w:val="28"/>
-          <w:lang w:eastAsia="da-DK"/>
-        </w:rPr>
-        <w:t xml:space="preserve"> a </w:t>
-      </w:r>
-      <w:r>
-        <w:rPr>
-          <w:rFonts w:ascii="Arial" w:eastAsia="Times New Roman" w:hAnsi="Arial" w:cs="Arial"/>
-          <w:color w:val="000000"/>
-          <w:sz w:val="28"/>
-          <w:szCs w:val="28"/>
-          <w:lang w:eastAsia="da-DK"/>
-        </w:rPr>
-        <w:t>SQLAlchemy</w:t>
+      <w:bookmarkStart w:id="0" w:name="_GoBack"/>
+      <w:bookmarkEnd w:id="0"/>
+    </w:p>
+    <w:p>
+      <w:pPr>
+        <w:rPr>
+          <w:rFonts w:ascii="Arial" w:hAnsi="Arial" w:cs="Arial"/>
+          <w:bCs/>
+          <w:color w:val="000000"/>
+          <w:sz w:val="28"/>
+          <w:szCs w:val="28"/>
+          <w:lang w:eastAsia="da-DK"/>
+        </w:rPr>
+      </w:pPr>
+      <w:r>
+        <w:rPr>
+          <w:rFonts w:ascii="Arial" w:hAnsi="Arial" w:cs="Arial"/>
+          <w:bCs/>
+          <w:color w:val="000000"/>
+          <w:sz w:val="28"/>
+          <w:szCs w:val="28"/>
+          <w:lang w:eastAsia="da-DK"/>
+        </w:rPr>
+        <w:t>Functionality includes OAuth v2.0 integration for Google accounts, and CRUD with CSRF protection for entries and local permission systems.</w:t>
       </w:r>
     </w:p>
     <w:p>
@@ -2198,8 +2233,6 @@
         </w:rPr>
         <w:t>category_id/</w:t>
       </w:r>
-      <w:bookmarkStart w:id="0" w:name="_GoBack"/>
-      <w:bookmarkEnd w:id="0"/>
       <w:r>
         <w:rPr>
           <w:rFonts w:ascii="Helvetica" w:hAnsi="Helvetica" w:cs="Helvetica"/>
@@ -2330,7 +2363,37 @@
           <w:sz w:val="28"/>
           <w:szCs w:val="28"/>
         </w:rPr>
-        <w:t>category-name</w:t>
+        <w:t>category</w:t>
+      </w:r>
+      <w:r>
+        <w:rPr>
+          <w:rFonts w:ascii="Helvetica" w:hAnsi="Helvetica" w:cs="Helvetica"/>
+          <w:i/>
+          <w:color w:val="353535"/>
+          <w:sz w:val="28"/>
+          <w:szCs w:val="28"/>
+        </w:rPr>
+        <w:t>_</w:t>
+      </w:r>
+      <w:r>
+        <w:rPr>
+          <w:rFonts w:ascii="Helvetica" w:hAnsi="Helvetica" w:cs="Helvetica"/>
+          <w:i/>
+          <w:color w:val="353535"/>
+          <w:sz w:val="28"/>
+          <w:szCs w:val="28"/>
+        </w:rPr>
+        <w:t>name</w:t>
+      </w:r>
+      <w:r>
+        <w:rPr>
+          <w:rFonts w:ascii="Helvetica" w:hAnsi="Helvetica" w:cs="Helvetica"/>
+          <w:i/>
+          <w:color w:val="353535"/>
+          <w:sz w:val="28"/>
+          <w:szCs w:val="28"/>
+        </w:rPr>
+        <w:t>/category_id</w:t>
       </w:r>
     </w:p>
     <w:p>
@@ -2413,7 +2476,43 @@
           <w:sz w:val="28"/>
           <w:szCs w:val="28"/>
         </w:rPr>
-        <w:t>/category-name/item-name/</w:t>
+        <w:t>/category_</w:t>
+      </w:r>
+      <w:r>
+        <w:rPr>
+          <w:rFonts w:ascii="Helvetica" w:hAnsi="Helvetica" w:cs="Helvetica"/>
+          <w:color w:val="353535"/>
+          <w:sz w:val="28"/>
+          <w:szCs w:val="28"/>
+        </w:rPr>
+        <w:t>name</w:t>
+      </w:r>
+      <w:r>
+        <w:rPr>
+          <w:rFonts w:ascii="Helvetica" w:hAnsi="Helvetica" w:cs="Helvetica"/>
+          <w:color w:val="353535"/>
+          <w:sz w:val="28"/>
+          <w:szCs w:val="28"/>
+        </w:rPr>
+        <w:t>/category_id/item_</w:t>
+      </w:r>
+      <w:r>
+        <w:rPr>
+          <w:rFonts w:ascii="Helvetica" w:hAnsi="Helvetica" w:cs="Helvetica"/>
+          <w:color w:val="353535"/>
+          <w:sz w:val="28"/>
+          <w:szCs w:val="28"/>
+        </w:rPr>
+        <w:t>name/</w:t>
+      </w:r>
+      <w:r>
+        <w:rPr>
+          <w:rFonts w:ascii="Helvetica" w:hAnsi="Helvetica" w:cs="Helvetica"/>
+          <w:color w:val="353535"/>
+          <w:sz w:val="28"/>
+          <w:szCs w:val="28"/>
+        </w:rPr>
+        <w:t>item_id</w:t>
       </w:r>
     </w:p>
     <w:p>
@@ -2478,7 +2577,34 @@
           <w:sz w:val="28"/>
           <w:szCs w:val="28"/>
         </w:rPr>
-        <w:t>category-name/new</w:t>
+        <w:t>category_</w:t>
+      </w:r>
+      <w:r>
+        <w:rPr>
+          <w:rFonts w:ascii="Helvetica" w:hAnsi="Helvetica" w:cs="Helvetica"/>
+          <w:color w:val="353535"/>
+          <w:sz w:val="28"/>
+          <w:szCs w:val="28"/>
+        </w:rPr>
+        <w:t>name/</w:t>
+      </w:r>
+      <w:r>
+        <w:rPr>
+          <w:rFonts w:ascii="Helvetica" w:hAnsi="Helvetica" w:cs="Helvetica"/>
+          <w:color w:val="353535"/>
+          <w:sz w:val="28"/>
+          <w:szCs w:val="28"/>
+        </w:rPr>
+        <w:t>category_id/</w:t>
+      </w:r>
+      <w:r>
+        <w:rPr>
+          <w:rFonts w:ascii="Helvetica" w:hAnsi="Helvetica" w:cs="Helvetica"/>
+          <w:color w:val="353535"/>
+          <w:sz w:val="28"/>
+          <w:szCs w:val="28"/>
+        </w:rPr>
+        <w:t>new</w:t>
       </w:r>
     </w:p>
     <w:p>
@@ -2534,7 +2660,34 @@
           <w:sz w:val="28"/>
           <w:szCs w:val="28"/>
         </w:rPr>
-        <w:t>/category-name/item-name/edit</w:t>
+        <w:t>/category_</w:t>
+      </w:r>
+      <w:r>
+        <w:rPr>
+          <w:rFonts w:ascii="Helvetica" w:hAnsi="Helvetica" w:cs="Helvetica"/>
+          <w:color w:val="353535"/>
+          <w:sz w:val="28"/>
+          <w:szCs w:val="28"/>
+        </w:rPr>
+        <w:t>name/</w:t>
+      </w:r>
+      <w:r>
+        <w:rPr>
+          <w:rFonts w:ascii="Helvetica" w:hAnsi="Helvetica" w:cs="Helvetica"/>
+          <w:color w:val="353535"/>
+          <w:sz w:val="28"/>
+          <w:szCs w:val="28"/>
+        </w:rPr>
+        <w:t>category_id/item_name/item_id</w:t>
+      </w:r>
+      <w:r>
+        <w:rPr>
+          <w:rFonts w:ascii="Helvetica" w:hAnsi="Helvetica" w:cs="Helvetica"/>
+          <w:color w:val="353535"/>
+          <w:sz w:val="28"/>
+          <w:szCs w:val="28"/>
+        </w:rPr>
+        <w:t>/edit</w:t>
       </w:r>
     </w:p>
     <w:p>

</xml_diff>